<commit_message>
added caution for 'latest PhotoEditorSDclasspath version'
</commit_message>
<xml_diff>
--- a/Verantwoordingsdocument/Verantwoordingsdocument Novi Medewerker vd Maand App.docx
+++ b/Verantwoordingsdocument/Verantwoordingsdocument Novi Medewerker vd Maand App.docx
@@ -521,6 +521,7 @@
         </w:rPr>
       </w:pPr>
       <w:proofErr w:type="spellStart"/>
+      <w:proofErr w:type="gramStart"/>
       <w:r>
         <w:rPr>
           <w:b/>
@@ -530,6 +531,7 @@
         <w:t>build.gradle</w:t>
       </w:r>
       <w:proofErr w:type="spellEnd"/>
+      <w:proofErr w:type="gramEnd"/>
       <w:r>
         <w:rPr>
           <w:b/>
@@ -567,7 +569,7 @@
           <w:noProof/>
         </w:rPr>
         <w:drawing>
-          <wp:inline distT="0" distB="0" distL="0" distR="0" wp14:anchorId="2BD02F1E" wp14:editId="6CE76932">
+          <wp:inline distT="0" distB="0" distL="0" distR="0" wp14:anchorId="2BD02F1E" wp14:editId="679CFBA8">
             <wp:extent cx="5726430" cy="3752850"/>
             <wp:effectExtent l="0" t="0" r="7620" b="0"/>
             <wp:docPr id="3" name="Picture 3"/>
@@ -651,12 +653,44 @@
       <w:r>
         <w:t>toegevoegd.</w:t>
       </w:r>
-    </w:p>
-    <w:p>
-      <w:pPr>
-        <w:rPr>
-          <w:b/>
-          <w:bCs/>
+      <w:r>
+        <w:br/>
+      </w:r>
+      <w:r>
+        <w:t xml:space="preserve">Zorg dat de meest recente versie </w:t>
+      </w:r>
+      <w:r>
+        <w:t xml:space="preserve">van de </w:t>
+      </w:r>
+      <w:proofErr w:type="spellStart"/>
+      <w:r>
+        <w:t>PhotoEditorSDclasspath</w:t>
+      </w:r>
+      <w:proofErr w:type="spellEnd"/>
+      <w:r>
+        <w:t xml:space="preserve"> gebruikt wordt.</w:t>
+      </w:r>
+      <w:r>
+        <w:br/>
+      </w:r>
+      <w:r>
+        <w:t xml:space="preserve">Deze is hier te vinden: </w:t>
+      </w:r>
+      <w:hyperlink r:id="rId7" w:history="1">
+        <w:r>
+          <w:rPr>
+            <w:rStyle w:val="Hyperlink"/>
+          </w:rPr>
+          <w:t>https://github.com/imgly/pesdk-android-demo/releases</w:t>
+        </w:r>
+      </w:hyperlink>
+    </w:p>
+    <w:p>
+      <w:pPr>
+        <w:rPr>
+          <w:b/>
+          <w:bCs/>
+          <w:color w:val="7B7B7B" w:themeColor="accent3" w:themeShade="BF"/>
         </w:rPr>
       </w:pPr>
       <w:r>
@@ -667,16 +701,16 @@
           <w:color w:val="7B7B7B" w:themeColor="accent3" w:themeShade="BF"/>
         </w:rPr>
         <w:drawing>
-          <wp:anchor distT="0" distB="0" distL="114300" distR="114300" simplePos="0" relativeHeight="251658240" behindDoc="0" locked="0" layoutInCell="1" allowOverlap="1" wp14:anchorId="4DB664C0" wp14:editId="6B6D6A61">
+          <wp:anchor distT="0" distB="0" distL="114300" distR="114300" simplePos="0" relativeHeight="251658240" behindDoc="0" locked="0" layoutInCell="1" allowOverlap="1" wp14:anchorId="4DB664C0" wp14:editId="2EBB46D6">
             <wp:simplePos x="0" y="0"/>
             <wp:positionH relativeFrom="margin">
               <wp:align>left</wp:align>
             </wp:positionH>
-            <wp:positionV relativeFrom="paragraph">
-              <wp:posOffset>174625</wp:posOffset>
+            <wp:positionV relativeFrom="page">
+              <wp:posOffset>6374765</wp:posOffset>
             </wp:positionV>
-            <wp:extent cx="2453640" cy="3807460"/>
-            <wp:effectExtent l="0" t="0" r="3810" b="2540"/>
+            <wp:extent cx="2484120" cy="3854450"/>
+            <wp:effectExtent l="0" t="0" r="0" b="0"/>
             <wp:wrapSquare wrapText="bothSides"/>
             <wp:docPr id="5" name="Picture 5"/>
             <wp:cNvGraphicFramePr>
@@ -692,7 +726,7 @@
                     </pic:cNvPicPr>
                   </pic:nvPicPr>
                   <pic:blipFill>
-                    <a:blip r:embed="rId7" cstate="print">
+                    <a:blip r:embed="rId8" cstate="print">
                       <a:extLst>
                         <a:ext uri="{28A0092B-C50C-407E-A947-70E740481C1C}">
                           <a14:useLocalDpi xmlns:a14="http://schemas.microsoft.com/office/drawing/2010/main" val="0"/>
@@ -707,7 +741,7 @@
                   <pic:spPr bwMode="auto">
                     <a:xfrm>
                       <a:off x="0" y="0"/>
-                      <a:ext cx="2453640" cy="3807460"/>
+                      <a:ext cx="2519064" cy="3908763"/>
                     </a:xfrm>
                     <a:prstGeom prst="rect">
                       <a:avLst/>
@@ -729,12 +763,39 @@
           </wp:anchor>
         </w:drawing>
       </w:r>
-      <w:r>
+    </w:p>
+    <w:p>
+      <w:pPr>
         <w:rPr>
           <w:b/>
           <w:bCs/>
           <w:color w:val="7B7B7B" w:themeColor="accent3" w:themeShade="BF"/>
         </w:rPr>
+      </w:pPr>
+    </w:p>
+    <w:p>
+      <w:pPr>
+        <w:rPr>
+          <w:b/>
+          <w:bCs/>
+          <w:color w:val="7B7B7B" w:themeColor="accent3" w:themeShade="BF"/>
+        </w:rPr>
+      </w:pPr>
+    </w:p>
+    <w:p>
+      <w:pPr>
+        <w:rPr>
+          <w:b/>
+          <w:bCs/>
+        </w:rPr>
+      </w:pPr>
+      <w:proofErr w:type="gramStart"/>
+      <w:r>
+        <w:rPr>
+          <w:b/>
+          <w:bCs/>
+          <w:color w:val="7B7B7B" w:themeColor="accent3" w:themeShade="BF"/>
+        </w:rPr>
         <w:t>app/</w:t>
       </w:r>
       <w:proofErr w:type="spellStart"/>
@@ -747,6 +808,7 @@
         <w:t>build.gradle</w:t>
       </w:r>
       <w:proofErr w:type="spellEnd"/>
+      <w:proofErr w:type="gramEnd"/>
       <w:r>
         <w:rPr>
           <w:b/>
@@ -778,7 +840,14 @@
         <w:t xml:space="preserve"> 19-57</w:t>
       </w:r>
     </w:p>
-    <w:p/>
+    <w:p>
+      <w:pPr>
+        <w:rPr>
+          <w:b/>
+          <w:bCs/>
+        </w:rPr>
+      </w:pPr>
+    </w:p>
     <w:p>
       <w:r>
         <w:t xml:space="preserve">Dit zijn de </w:t>
@@ -801,7 +870,6 @@
         <w:t>handmatig aan het project zijn toegevoegd.</w:t>
       </w:r>
     </w:p>
-    <w:p/>
     <w:p>
       <w:r>
         <w:t xml:space="preserve">Belangrijk is om de </w:t>
@@ -887,7 +955,6 @@
           <w:sz w:val="40"/>
           <w:szCs w:val="40"/>
         </w:rPr>
-        <w:lastRenderedPageBreak/>
         <w:t xml:space="preserve">Geïmplementeerde </w:t>
       </w:r>
       <w:proofErr w:type="spellStart"/>
@@ -1492,6 +1559,29 @@
       <w:contextualSpacing/>
     </w:pPr>
   </w:style>
+  <w:style w:type="character" w:styleId="Hyperlink">
+    <w:name w:val="Hyperlink"/>
+    <w:basedOn w:val="DefaultParagraphFont"/>
+    <w:uiPriority w:val="99"/>
+    <w:unhideWhenUsed/>
+    <w:rsid w:val="0083626A"/>
+    <w:rPr>
+      <w:color w:val="0563C1" w:themeColor="hyperlink"/>
+      <w:u w:val="single"/>
+    </w:rPr>
+  </w:style>
+  <w:style w:type="character" w:styleId="UnresolvedMention">
+    <w:name w:val="Unresolved Mention"/>
+    <w:basedOn w:val="DefaultParagraphFont"/>
+    <w:uiPriority w:val="99"/>
+    <w:semiHidden/>
+    <w:unhideWhenUsed/>
+    <w:rsid w:val="0083626A"/>
+    <w:rPr>
+      <w:color w:val="605E5C"/>
+      <w:shd w:val="clear" w:color="auto" w:fill="E1DFDD"/>
+    </w:rPr>
+  </w:style>
 </w:styles>
 </file>
 

</xml_diff>

<commit_message>
losse commits verantwoording document
</commit_message>
<xml_diff>
--- a/Verantwoordingsdocument/Verantwoordingsdocument Novi Medewerker vd Maand App.docx
+++ b/Verantwoordingsdocument/Verantwoordingsdocument Novi Medewerker vd Maand App.docx
@@ -1,6 +1,6 @@
 
 <file path=word/document.xml><?xml version="1.0" encoding="utf-8"?>
-<w:document xmlns:wpc="http://schemas.microsoft.com/office/word/2010/wordprocessingCanvas" xmlns:cx="http://schemas.microsoft.com/office/drawing/2014/chartex" xmlns:cx1="http://schemas.microsoft.com/office/drawing/2015/9/8/chartex" xmlns:cx2="http://schemas.microsoft.com/office/drawing/2015/10/21/chartex" xmlns:cx3="http://schemas.microsoft.com/office/drawing/2016/5/9/chartex" xmlns:cx4="http://schemas.microsoft.com/office/drawing/2016/5/10/chartex" xmlns:cx5="http://schemas.microsoft.com/office/drawing/2016/5/11/chartex" xmlns:cx6="http://schemas.microsoft.com/office/drawing/2016/5/12/chartex" xmlns:cx7="http://schemas.microsoft.com/office/drawing/2016/5/13/chartex" xmlns:cx8="http://schemas.microsoft.com/office/drawing/2016/5/14/chartex" xmlns:mc="http://schemas.openxmlformats.org/markup-compatibility/2006" xmlns:aink="http://schemas.microsoft.com/office/drawing/2016/ink" xmlns:am3d="http://schemas.microsoft.com/office/drawing/2017/model3d" xmlns:o="urn:schemas-microsoft-com:office:office" xmlns:r="http://schemas.openxmlformats.org/officeDocument/2006/relationships" xmlns:m="http://schemas.openxmlformats.org/officeDocument/2006/math" xmlns:v="urn:schemas-microsoft-com:vml" xmlns:wp14="http://schemas.microsoft.com/office/word/2010/wordprocessingDrawing" xmlns:wp="http://schemas.openxmlformats.org/drawingml/2006/wordprocessingDrawing" xmlns:w10="urn:schemas-microsoft-com:office:word" xmlns:w="http://schemas.openxmlformats.org/wordprocessingml/2006/main" xmlns:w14="http://schemas.microsoft.com/office/word/2010/wordml" xmlns:w15="http://schemas.microsoft.com/office/word/2012/wordml" xmlns:w16cex="http://schemas.microsoft.com/office/word/2018/wordml/cex" xmlns:w16cid="http://schemas.microsoft.com/office/word/2016/wordml/cid" xmlns:w16="http://schemas.microsoft.com/office/word/2018/wordml" xmlns:w16se="http://schemas.microsoft.com/office/word/2015/wordml/symex" xmlns:wpg="http://schemas.microsoft.com/office/word/2010/wordprocessingGroup" xmlns:wpi="http://schemas.microsoft.com/office/word/2010/wordprocessingInk" xmlns:wne="http://schemas.microsoft.com/office/word/2006/wordml" xmlns:wps="http://schemas.microsoft.com/office/word/2010/wordprocessingShape" mc:Ignorable="w14 w15 w16se w16cid w16 w16cex wp14">
+<w:document xmlns:wpc="http://schemas.microsoft.com/office/word/2010/wordprocessingCanvas" xmlns:cx="http://schemas.microsoft.com/office/drawing/2014/chartex" xmlns:cx1="http://schemas.microsoft.com/office/drawing/2015/9/8/chartex" xmlns:cx2="http://schemas.microsoft.com/office/drawing/2015/10/21/chartex" xmlns:cx3="http://schemas.microsoft.com/office/drawing/2016/5/9/chartex" xmlns:cx4="http://schemas.microsoft.com/office/drawing/2016/5/10/chartex" xmlns:cx5="http://schemas.microsoft.com/office/drawing/2016/5/11/chartex" xmlns:cx6="http://schemas.microsoft.com/office/drawing/2016/5/12/chartex" xmlns:cx7="http://schemas.microsoft.com/office/drawing/2016/5/13/chartex" xmlns:cx8="http://schemas.microsoft.com/office/drawing/2016/5/14/chartex" xmlns:mc="http://schemas.openxmlformats.org/markup-compatibility/2006" xmlns:aink="http://schemas.microsoft.com/office/drawing/2016/ink" xmlns:am3d="http://schemas.microsoft.com/office/drawing/2017/model3d" xmlns:o="urn:schemas-microsoft-com:office:office" xmlns:r="http://schemas.openxmlformats.org/officeDocument/2006/relationships" xmlns:m="http://schemas.openxmlformats.org/officeDocument/2006/math" xmlns:v="urn:schemas-microsoft-com:vml" xmlns:wp14="http://schemas.microsoft.com/office/word/2010/wordprocessingDrawing" xmlns:wp="http://schemas.openxmlformats.org/drawingml/2006/wordprocessingDrawing" xmlns:w10="urn:schemas-microsoft-com:office:word" xmlns:w="http://schemas.openxmlformats.org/wordprocessingml/2006/main" xmlns:w14="http://schemas.microsoft.com/office/word/2010/wordml" xmlns:w15="http://schemas.microsoft.com/office/word/2012/wordml" xmlns:w16cex="http://schemas.microsoft.com/office/word/2018/wordml/cex" xmlns:w16cid="http://schemas.microsoft.com/office/word/2016/wordml/cid" xmlns:w16="http://schemas.microsoft.com/office/word/2018/wordml" xmlns:w16sdtdh="http://schemas.microsoft.com/office/word/2020/wordml/sdtdatahash" xmlns:w16se="http://schemas.microsoft.com/office/word/2015/wordml/symex" xmlns:wpg="http://schemas.microsoft.com/office/word/2010/wordprocessingGroup" xmlns:wpi="http://schemas.microsoft.com/office/word/2010/wordprocessingInk" xmlns:wne="http://schemas.microsoft.com/office/word/2006/wordml" xmlns:wps="http://schemas.microsoft.com/office/word/2010/wordprocessingShape" mc:Ignorable="w14 w15 w16se w16cid w16 w16cex w16sdtdh wp14">
   <w:body>
     <w:p>
       <w:pPr>
@@ -386,15 +386,13 @@
         </w:rPr>
         <w:t xml:space="preserve">later toch </w:t>
       </w:r>
-      <w:proofErr w:type="spellStart"/>
-      <w:r>
-        <w:rPr>
-          <w:b/>
-          <w:bCs/>
-        </w:rPr>
-        <w:t>geüpdated</w:t>
-      </w:r>
-      <w:proofErr w:type="spellEnd"/>
+      <w:r>
+        <w:rPr>
+          <w:b/>
+          <w:bCs/>
+        </w:rPr>
+        <w:t>geüpdatet</w:t>
+      </w:r>
       <w:r>
         <w:rPr>
           <w:b/>
@@ -405,11 +403,9 @@
       <w:r>
         <w:t xml:space="preserve"> i.v.m. </w:t>
       </w:r>
-      <w:proofErr w:type="spellStart"/>
-      <w:r>
-        <w:t>compitabiliteit</w:t>
-      </w:r>
-      <w:proofErr w:type="spellEnd"/>
+      <w:r>
+        <w:t>comptabiliteit</w:t>
+      </w:r>
     </w:p>
     <w:p>
       <w:pPr>
@@ -621,9 +617,17 @@
     <w:p>
       <w:pPr>
         <w:jc w:val="center"/>
-      </w:pPr>
-      <w:r>
-        <w:t>Aan de hoofd</w:t>
+        <w:rPr>
+          <w:rStyle w:val="Hyperlink"/>
+        </w:rPr>
+      </w:pPr>
+      <w:bookmarkStart w:id="0" w:name="_Hlk77663589"/>
+      <w:r>
+        <w:t>Aa</w:t>
+      </w:r>
+      <w:bookmarkEnd w:id="0"/>
+      <w:r>
+        <w:t>n de hoofd</w:t>
       </w:r>
       <w:r>
         <w:t xml:space="preserve"> </w:t>
@@ -684,6 +688,36 @@
           <w:t>https://github.com/imgly/pesdk-android-demo/releases</w:t>
         </w:r>
       </w:hyperlink>
+    </w:p>
+    <w:p>
+      <w:pPr>
+        <w:jc w:val="center"/>
+      </w:pPr>
+      <w:r>
+        <w:t xml:space="preserve">Later in het proces is </w:t>
+      </w:r>
+      <w:r>
+        <w:t xml:space="preserve">het </w:t>
+      </w:r>
+      <w:hyperlink r:id="rId8" w:history="1">
+        <w:proofErr w:type="spellStart"/>
+        <w:r>
+          <w:rPr>
+            <w:rStyle w:val="Hyperlink"/>
+          </w:rPr>
+          <w:t>DS</w:t>
+        </w:r>
+        <w:r>
+          <w:rPr>
+            <w:rStyle w:val="Hyperlink"/>
+          </w:rPr>
+          <w:t>PhotoEditorSDK</w:t>
+        </w:r>
+        <w:proofErr w:type="spellEnd"/>
+      </w:hyperlink>
+      <w:r>
+        <w:t xml:space="preserve"> gebruikt</w:t>
+      </w:r>
     </w:p>
     <w:p>
       <w:pPr>
@@ -726,7 +760,7 @@
                     </pic:cNvPicPr>
                   </pic:nvPicPr>
                   <pic:blipFill>
-                    <a:blip r:embed="rId8" cstate="print">
+                    <a:blip r:embed="rId9" cstate="print">
                       <a:extLst>
                         <a:ext uri="{28A0092B-C50C-407E-A947-70E740481C1C}">
                           <a14:useLocalDpi xmlns:a14="http://schemas.microsoft.com/office/drawing/2010/main" val="0"/>
@@ -920,62 +954,333 @@
         <w:rPr>
           <w:b/>
           <w:bCs/>
-        </w:rPr>
-      </w:pPr>
-    </w:p>
-    <w:p>
-      <w:pPr>
-        <w:rPr>
-          <w:b/>
-          <w:bCs/>
-        </w:rPr>
-      </w:pPr>
-    </w:p>
-    <w:p>
-      <w:pPr>
-        <w:rPr>
-          <w:b/>
-          <w:bCs/>
-        </w:rPr>
-      </w:pPr>
-    </w:p>
-    <w:p>
-      <w:pPr>
+          <w:sz w:val="40"/>
+          <w:szCs w:val="40"/>
+        </w:rPr>
+      </w:pPr>
+      <w:proofErr w:type="spellStart"/>
+      <w:r>
+        <w:rPr>
+          <w:b/>
+          <w:bCs/>
+          <w:sz w:val="40"/>
+          <w:szCs w:val="40"/>
+        </w:rPr>
+        <w:t>Frontend</w:t>
+      </w:r>
+      <w:proofErr w:type="spellEnd"/>
+    </w:p>
+    <w:p>
+      <w:pPr>
+        <w:rPr>
+          <w:b/>
+          <w:bCs/>
+        </w:rPr>
+      </w:pPr>
+      <w:proofErr w:type="spellStart"/>
+      <w:proofErr w:type="gramStart"/>
+      <w:r>
+        <w:rPr>
+          <w:b/>
+          <w:bCs/>
+        </w:rPr>
+        <w:t>main</w:t>
+      </w:r>
+      <w:proofErr w:type="spellEnd"/>
+      <w:r>
+        <w:rPr>
+          <w:b/>
+          <w:bCs/>
+        </w:rPr>
+        <w:t>/</w:t>
+      </w:r>
+      <w:proofErr w:type="spellStart"/>
+      <w:r>
+        <w:rPr>
+          <w:b/>
+          <w:bCs/>
+        </w:rPr>
+        <w:t>res</w:t>
+      </w:r>
+      <w:proofErr w:type="spellEnd"/>
+      <w:r>
+        <w:rPr>
+          <w:b/>
+          <w:bCs/>
+        </w:rPr>
+        <w:t>/</w:t>
+      </w:r>
+      <w:proofErr w:type="spellStart"/>
+      <w:r>
+        <w:rPr>
+          <w:b/>
+          <w:bCs/>
+        </w:rPr>
+        <w:t>layout</w:t>
+      </w:r>
+      <w:proofErr w:type="spellEnd"/>
+      <w:r>
+        <w:rPr>
+          <w:b/>
+          <w:bCs/>
+        </w:rPr>
+        <w:t>/activity_main.xml</w:t>
+      </w:r>
+      <w:proofErr w:type="gramEnd"/>
+      <w:r>
+        <w:rPr>
+          <w:b/>
+          <w:bCs/>
+        </w:rPr>
+        <w:t xml:space="preserve"> r. 1-62 + </w:t>
+      </w:r>
+      <w:proofErr w:type="spellStart"/>
+      <w:r>
+        <w:rPr>
+          <w:b/>
+          <w:bCs/>
+        </w:rPr>
+        <w:t>main</w:t>
+      </w:r>
+      <w:proofErr w:type="spellEnd"/>
+      <w:r>
+        <w:rPr>
+          <w:b/>
+          <w:bCs/>
+        </w:rPr>
+        <w:t>/</w:t>
+      </w:r>
+      <w:proofErr w:type="spellStart"/>
+      <w:r>
+        <w:rPr>
+          <w:b/>
+          <w:bCs/>
+        </w:rPr>
+        <w:t>res</w:t>
+      </w:r>
+      <w:proofErr w:type="spellEnd"/>
+      <w:r>
+        <w:rPr>
+          <w:b/>
+          <w:bCs/>
+        </w:rPr>
+        <w:t>/</w:t>
+      </w:r>
+      <w:proofErr w:type="spellStart"/>
+      <w:r>
+        <w:rPr>
+          <w:b/>
+          <w:bCs/>
+        </w:rPr>
+        <w:t>layout</w:t>
+      </w:r>
+      <w:proofErr w:type="spellEnd"/>
+      <w:r>
+        <w:rPr>
+          <w:b/>
+          <w:bCs/>
+        </w:rPr>
+        <w:t>/result_main.xml r. 1-35</w:t>
+      </w:r>
+    </w:p>
+    <w:p>
+      <w:pPr>
+        <w:rPr>
+          <w:b/>
+          <w:bCs/>
+        </w:rPr>
+      </w:pPr>
+      <w:r>
+        <w:t xml:space="preserve">Dit zijn voorbeelden van de </w:t>
+      </w:r>
+      <w:proofErr w:type="spellStart"/>
+      <w:r>
+        <w:t>frontend</w:t>
+      </w:r>
+      <w:proofErr w:type="spellEnd"/>
+      <w:r>
+        <w:t xml:space="preserve">. Voor de </w:t>
+      </w:r>
+      <w:proofErr w:type="spellStart"/>
+      <w:r>
+        <w:t>frontend</w:t>
+      </w:r>
+      <w:proofErr w:type="spellEnd"/>
+      <w:r>
+        <w:t xml:space="preserve"> is </w:t>
+      </w:r>
+      <w:proofErr w:type="spellStart"/>
+      <w:r>
+        <w:t>xml</w:t>
+      </w:r>
+      <w:proofErr w:type="spellEnd"/>
+      <w:r>
+        <w:t xml:space="preserve"> </w:t>
+      </w:r>
+      <w:proofErr w:type="spellStart"/>
+      <w:r>
+        <w:t>gebruilkt</w:t>
+      </w:r>
+      <w:proofErr w:type="spellEnd"/>
+      <w:r>
+        <w:t>. De V in MVC.</w:t>
+      </w:r>
+    </w:p>
+    <w:p>
+      <w:r>
+        <w:rPr>
+          <w:noProof/>
+        </w:rPr>
+        <w:drawing>
+          <wp:inline distT="0" distB="0" distL="0" distR="0" wp14:anchorId="6FE4FCB0" wp14:editId="0C76B4BE">
+            <wp:extent cx="5731510" cy="3021330"/>
+            <wp:effectExtent l="0" t="0" r="2540" b="7620"/>
+            <wp:docPr id="1" name="Picture 1"/>
+            <wp:cNvGraphicFramePr>
+              <a:graphicFrameLocks xmlns:a="http://schemas.openxmlformats.org/drawingml/2006/main" noChangeAspect="1"/>
+            </wp:cNvGraphicFramePr>
+            <a:graphic xmlns:a="http://schemas.openxmlformats.org/drawingml/2006/main">
+              <a:graphicData uri="http://schemas.openxmlformats.org/drawingml/2006/picture">
+                <pic:pic xmlns:pic="http://schemas.openxmlformats.org/drawingml/2006/picture">
+                  <pic:nvPicPr>
+                    <pic:cNvPr id="1" name=""/>
+                    <pic:cNvPicPr/>
+                  </pic:nvPicPr>
+                  <pic:blipFill>
+                    <a:blip r:embed="rId10"/>
+                    <a:stretch>
+                      <a:fillRect/>
+                    </a:stretch>
+                  </pic:blipFill>
+                  <pic:spPr>
+                    <a:xfrm>
+                      <a:off x="0" y="0"/>
+                      <a:ext cx="5731510" cy="3021330"/>
+                    </a:xfrm>
+                    <a:prstGeom prst="rect">
+                      <a:avLst/>
+                    </a:prstGeom>
+                  </pic:spPr>
+                </pic:pic>
+              </a:graphicData>
+            </a:graphic>
+          </wp:inline>
+        </w:drawing>
+      </w:r>
+    </w:p>
+    <w:p>
+      <w:r>
+        <w:t>(Voorpagina)</w:t>
+      </w:r>
+    </w:p>
+    <w:p>
+      <w:r>
+        <w:rPr>
+          <w:noProof/>
+        </w:rPr>
+        <w:drawing>
+          <wp:inline distT="0" distB="0" distL="0" distR="0" wp14:anchorId="49813E1E" wp14:editId="56B6BFFB">
+            <wp:extent cx="5731510" cy="2960370"/>
+            <wp:effectExtent l="0" t="0" r="2540" b="0"/>
+            <wp:docPr id="4" name="Picture 4"/>
+            <wp:cNvGraphicFramePr>
+              <a:graphicFrameLocks xmlns:a="http://schemas.openxmlformats.org/drawingml/2006/main" noChangeAspect="1"/>
+            </wp:cNvGraphicFramePr>
+            <a:graphic xmlns:a="http://schemas.openxmlformats.org/drawingml/2006/main">
+              <a:graphicData uri="http://schemas.openxmlformats.org/drawingml/2006/picture">
+                <pic:pic xmlns:pic="http://schemas.openxmlformats.org/drawingml/2006/picture">
+                  <pic:nvPicPr>
+                    <pic:cNvPr id="1" name=""/>
+                    <pic:cNvPicPr/>
+                  </pic:nvPicPr>
+                  <pic:blipFill>
+                    <a:blip r:embed="rId11"/>
+                    <a:stretch>
+                      <a:fillRect/>
+                    </a:stretch>
+                  </pic:blipFill>
+                  <pic:spPr>
+                    <a:xfrm>
+                      <a:off x="0" y="0"/>
+                      <a:ext cx="5731510" cy="2960370"/>
+                    </a:xfrm>
+                    <a:prstGeom prst="rect">
+                      <a:avLst/>
+                    </a:prstGeom>
+                  </pic:spPr>
+                </pic:pic>
+              </a:graphicData>
+            </a:graphic>
+          </wp:inline>
+        </w:drawing>
+      </w:r>
+    </w:p>
+    <w:p>
+      <w:pPr>
+        <w:rPr>
+          <w:b/>
+          <w:bCs/>
+        </w:rPr>
+      </w:pPr>
+      <w:r>
+        <w:t>(Deelpagina)</w:t>
+      </w:r>
+    </w:p>
+    <w:p>
+      <w:pPr>
+        <w:rPr>
+          <w:b/>
+          <w:bCs/>
+        </w:rPr>
+      </w:pPr>
+    </w:p>
+    <w:p>
+      <w:pPr>
+        <w:rPr>
+          <w:b/>
+          <w:bCs/>
+        </w:rPr>
+      </w:pPr>
+    </w:p>
+    <w:p>
+      <w:r>
+        <w:rPr>
+          <w:b/>
+          <w:bCs/>
+          <w:sz w:val="40"/>
+          <w:szCs w:val="40"/>
+        </w:rPr>
+        <w:lastRenderedPageBreak/>
+        <w:t xml:space="preserve">Geïmplementeerde </w:t>
+      </w:r>
+      <w:proofErr w:type="spellStart"/>
+      <w:r>
+        <w:rPr>
+          <w:b/>
+          <w:bCs/>
+          <w:sz w:val="40"/>
+          <w:szCs w:val="40"/>
+        </w:rPr>
+        <w:t>Requirements</w:t>
+      </w:r>
+      <w:proofErr w:type="spellEnd"/>
+      <w:r>
+        <w:rPr>
+          <w:b/>
+          <w:bCs/>
+          <w:sz w:val="40"/>
+          <w:szCs w:val="40"/>
+        </w:rPr>
+        <w:t xml:space="preserve"> </w:t>
+      </w:r>
+      <w:r>
         <w:rPr>
           <w:b/>
           <w:bCs/>
           <w:sz w:val="32"/>
           <w:szCs w:val="32"/>
         </w:rPr>
-      </w:pPr>
-      <w:r>
-        <w:rPr>
-          <w:b/>
-          <w:bCs/>
-          <w:sz w:val="40"/>
-          <w:szCs w:val="40"/>
-        </w:rPr>
-        <w:t xml:space="preserve">Geïmplementeerde </w:t>
-      </w:r>
-      <w:proofErr w:type="spellStart"/>
-      <w:r>
-        <w:rPr>
-          <w:b/>
-          <w:bCs/>
-          <w:sz w:val="40"/>
-          <w:szCs w:val="40"/>
-        </w:rPr>
-        <w:t>Requirements</w:t>
-      </w:r>
-      <w:proofErr w:type="spellEnd"/>
-      <w:r>
-        <w:rPr>
-          <w:b/>
-          <w:bCs/>
-          <w:sz w:val="40"/>
-          <w:szCs w:val="40"/>
-        </w:rPr>
-        <w:t xml:space="preserve"> </w:t>
+        <w:t>(</w:t>
       </w:r>
       <w:r>
         <w:rPr>
@@ -984,7 +1289,399 @@
           <w:sz w:val="32"/>
           <w:szCs w:val="32"/>
         </w:rPr>
-        <w:t>(verwijzing naar code)</w:t>
+        <w:t>&amp;</w:t>
+      </w:r>
+      <w:r>
+        <w:rPr>
+          <w:b/>
+          <w:bCs/>
+          <w:sz w:val="32"/>
+          <w:szCs w:val="32"/>
+        </w:rPr>
+        <w:t>verwijzing naar code)</w:t>
+      </w:r>
+      <w:r>
+        <w:rPr>
+          <w:b/>
+          <w:bCs/>
+          <w:sz w:val="32"/>
+          <w:szCs w:val="32"/>
+        </w:rPr>
+        <w:br/>
+      </w:r>
+      <w:r>
+        <w:rPr>
+          <w:b/>
+          <w:bCs/>
+          <w:sz w:val="32"/>
+          <w:szCs w:val="32"/>
+        </w:rPr>
+        <w:br/>
+      </w:r>
+      <w:r>
+        <w:t xml:space="preserve">Onder deze kop behandel ik de </w:t>
+      </w:r>
+      <w:proofErr w:type="spellStart"/>
+      <w:r>
+        <w:t>toetscriteria</w:t>
+      </w:r>
+      <w:proofErr w:type="spellEnd"/>
+      <w:r>
+        <w:t>:</w:t>
+      </w:r>
+    </w:p>
+    <w:p>
+      <w:r>
+        <w:t>1. Applicatie compileert foutloos</w:t>
+      </w:r>
+    </w:p>
+    <w:p>
+      <w:r>
+        <w:t>2. Applicatie bestaat uit minimaal 6 domeinclasses en 1 controllerclass</w:t>
+      </w:r>
+    </w:p>
+    <w:p>
+      <w:r>
+        <w:t xml:space="preserve">3. Alle </w:t>
+      </w:r>
+      <w:proofErr w:type="spellStart"/>
+      <w:r>
+        <w:t>requirements</w:t>
+      </w:r>
+      <w:proofErr w:type="spellEnd"/>
+      <w:r>
+        <w:t xml:space="preserve"> zijn correct </w:t>
+      </w:r>
+      <w:proofErr w:type="spellStart"/>
+      <w:r>
+        <w:t>geimplementeerd</w:t>
+      </w:r>
+      <w:proofErr w:type="spellEnd"/>
+    </w:p>
+    <w:p/>
+    <w:p>
+      <w:pPr>
+        <w:rPr>
+          <w:b/>
+          <w:bCs/>
+        </w:rPr>
+      </w:pPr>
+      <w:r>
+        <w:rPr>
+          <w:b/>
+          <w:bCs/>
+        </w:rPr>
+        <w:t>1. Applicatie compileert foutloos</w:t>
+      </w:r>
+    </w:p>
+    <w:p>
+      <w:r>
+        <w:t xml:space="preserve">(Geen coderegel/alle coderegels) </w:t>
+      </w:r>
+      <w:r>
+        <w:t>Een videodemonstratie &amp; d</w:t>
+      </w:r>
+      <w:r>
+        <w:t>e werkende APK bevind</w:t>
+      </w:r>
+      <w:r>
+        <w:t>en</w:t>
+      </w:r>
+      <w:r>
+        <w:t xml:space="preserve"> zich in de hoofdmap</w:t>
+      </w:r>
+      <w:r>
+        <w:t>.</w:t>
+      </w:r>
+    </w:p>
+    <w:p>
+      <w:pPr>
+        <w:rPr>
+          <w:b/>
+          <w:bCs/>
+        </w:rPr>
+      </w:pPr>
+      <w:r>
+        <w:rPr>
+          <w:b/>
+          <w:bCs/>
+        </w:rPr>
+        <w:t>2. Applicatie bestaat uit minimaal 6 domeinclasses en 1 controllerclass</w:t>
+      </w:r>
+    </w:p>
+    <w:p>
+      <w:r>
+        <w:t>(</w:t>
+      </w:r>
+      <w:proofErr w:type="spellStart"/>
+      <w:proofErr w:type="gramStart"/>
+      <w:r>
+        <w:rPr>
+          <w:b/>
+          <w:bCs/>
+        </w:rPr>
+        <w:t>com.esther</w:t>
+      </w:r>
+      <w:proofErr w:type="gramEnd"/>
+      <w:r>
+        <w:rPr>
+          <w:b/>
+          <w:bCs/>
+        </w:rPr>
+        <w:t>.</w:t>
+      </w:r>
+      <w:r>
+        <w:rPr>
+          <w:b/>
+          <w:bCs/>
+        </w:rPr>
+        <w:t>noviMedewerkerMaandApp.</w:t>
+      </w:r>
+      <w:r>
+        <w:rPr>
+          <w:b/>
+          <w:bCs/>
+        </w:rPr>
+        <w:t>MainActivity</w:t>
+      </w:r>
+      <w:proofErr w:type="spellEnd"/>
+      <w:r>
+        <w:rPr>
+          <w:b/>
+          <w:bCs/>
+        </w:rPr>
+        <w:t xml:space="preserve"> </w:t>
+      </w:r>
+      <w:r>
+        <w:rPr>
+          <w:b/>
+          <w:bCs/>
+        </w:rPr>
+        <w:t>r.</w:t>
+      </w:r>
+      <w:r>
+        <w:rPr>
+          <w:b/>
+          <w:bCs/>
+        </w:rPr>
+        <w:t>1-115</w:t>
+      </w:r>
+      <w:r>
+        <w:t>)</w:t>
+      </w:r>
+      <w:r>
+        <w:br/>
+        <w:t>(</w:t>
+      </w:r>
+      <w:proofErr w:type="spellStart"/>
+      <w:r>
+        <w:rPr>
+          <w:b/>
+          <w:bCs/>
+        </w:rPr>
+        <w:t>com.esther.noviMedewerkerMaandApp.</w:t>
+      </w:r>
+      <w:r>
+        <w:rPr>
+          <w:b/>
+          <w:bCs/>
+        </w:rPr>
+        <w:t>ResultActivity</w:t>
+      </w:r>
+      <w:proofErr w:type="spellEnd"/>
+      <w:r>
+        <w:rPr>
+          <w:b/>
+          <w:bCs/>
+        </w:rPr>
+        <w:t xml:space="preserve"> </w:t>
+      </w:r>
+      <w:r>
+        <w:rPr>
+          <w:b/>
+          <w:bCs/>
+        </w:rPr>
+        <w:t>r.</w:t>
+      </w:r>
+      <w:r>
+        <w:rPr>
+          <w:b/>
+          <w:bCs/>
+        </w:rPr>
+        <w:t>1-47</w:t>
+      </w:r>
+      <w:r>
+        <w:t>)</w:t>
+      </w:r>
+      <w:r>
+        <w:br/>
+      </w:r>
+      <w:r>
+        <w:t xml:space="preserve">De applicatie bestaat uit minimaal 1 domeinclass en 1 controllerclass. Verder is de </w:t>
+      </w:r>
+      <w:proofErr w:type="gramStart"/>
+      <w:r>
+        <w:t>MVC</w:t>
+      </w:r>
+      <w:r>
+        <w:t xml:space="preserve"> modelook</w:t>
+      </w:r>
+      <w:proofErr w:type="gramEnd"/>
+      <w:r>
+        <w:t xml:space="preserve"> toegepast met als view de </w:t>
+      </w:r>
+      <w:proofErr w:type="spellStart"/>
+      <w:r>
+        <w:t>xml</w:t>
+      </w:r>
+      <w:proofErr w:type="spellEnd"/>
+      <w:r>
+        <w:t>.</w:t>
+      </w:r>
+    </w:p>
+    <w:p>
+      <w:pPr>
+        <w:rPr>
+          <w:b/>
+          <w:bCs/>
+        </w:rPr>
+      </w:pPr>
+      <w:r>
+        <w:rPr>
+          <w:b/>
+          <w:bCs/>
+        </w:rPr>
+        <w:t xml:space="preserve">3. Alle </w:t>
+      </w:r>
+      <w:proofErr w:type="spellStart"/>
+      <w:r>
+        <w:rPr>
+          <w:b/>
+          <w:bCs/>
+        </w:rPr>
+        <w:t>requirements</w:t>
+      </w:r>
+      <w:proofErr w:type="spellEnd"/>
+      <w:r>
+        <w:rPr>
+          <w:b/>
+          <w:bCs/>
+        </w:rPr>
+        <w:t xml:space="preserve"> zijn correct </w:t>
+      </w:r>
+      <w:proofErr w:type="spellStart"/>
+      <w:r>
+        <w:rPr>
+          <w:b/>
+          <w:bCs/>
+        </w:rPr>
+        <w:t>g</w:t>
+      </w:r>
+      <w:r>
+        <w:rPr>
+          <w:b/>
+          <w:bCs/>
+        </w:rPr>
+        <w:t>eimplementeerd</w:t>
+      </w:r>
+      <w:proofErr w:type="spellEnd"/>
+    </w:p>
+    <w:p>
+      <w:r>
+        <w:t xml:space="preserve">De enige </w:t>
+      </w:r>
+      <w:r>
+        <w:t>onvoldane</w:t>
+      </w:r>
+      <w:r>
+        <w:t xml:space="preserve"> </w:t>
+      </w:r>
+      <w:proofErr w:type="spellStart"/>
+      <w:r>
+        <w:t>requirement</w:t>
+      </w:r>
+      <w:proofErr w:type="spellEnd"/>
+      <w:r>
+        <w:t xml:space="preserve"> is</w:t>
+      </w:r>
+      <w:r>
+        <w:t>:</w:t>
+      </w:r>
+      <w:r>
+        <w:t xml:space="preserve"> Het</w:t>
+      </w:r>
+      <w:r>
+        <w:t xml:space="preserve"> </w:t>
+      </w:r>
+      <w:r>
+        <w:t>automatisch</w:t>
+      </w:r>
+      <w:r>
+        <w:t xml:space="preserve"> kunnen</w:t>
+      </w:r>
+      <w:r>
+        <w:t xml:space="preserve"> toevoegen </w:t>
+      </w:r>
+      <w:r>
+        <w:t>van de</w:t>
+      </w:r>
+      <w:r>
+        <w:t xml:space="preserve"> </w:t>
+      </w:r>
+      <w:r>
+        <w:t>tekst</w:t>
+      </w:r>
+      <w:r>
+        <w:t>: “Medewerker van maand ‘</w:t>
+      </w:r>
+      <w:r>
+        <w:t>Februari</w:t>
+      </w:r>
+      <w:r>
+        <w:t>’</w:t>
+      </w:r>
+      <w:r>
+        <w:t xml:space="preserve"> </w:t>
+      </w:r>
+      <w:r>
+        <w:t>”</w:t>
+      </w:r>
+      <w:r>
+        <w:t xml:space="preserve">. Als </w:t>
+      </w:r>
+      <w:proofErr w:type="spellStart"/>
+      <w:r>
+        <w:t>workaround</w:t>
+      </w:r>
+      <w:proofErr w:type="spellEnd"/>
+      <w:r>
+        <w:t xml:space="preserve"> moet de tekst zelf getypt worden maar </w:t>
+      </w:r>
+      <w:proofErr w:type="spellStart"/>
+      <w:r>
+        <w:t>functionalite</w:t>
+      </w:r>
+      <w:r>
+        <w:t>t</w:t>
+      </w:r>
+      <w:proofErr w:type="spellEnd"/>
+      <w:r>
+        <w:t xml:space="preserve"> </w:t>
+      </w:r>
+      <w:r>
+        <w:t>voor het plaatsen van</w:t>
+      </w:r>
+      <w:r>
+        <w:t xml:space="preserve"> een</w:t>
+      </w:r>
+      <w:r>
+        <w:t xml:space="preserve"> </w:t>
+      </w:r>
+      <w:r>
+        <w:t>tekst is aanwezig</w:t>
+      </w:r>
+      <w:r>
+        <w:t>.</w:t>
       </w:r>
     </w:p>
     <w:sectPr>
@@ -998,7 +1695,7 @@
 </file>
 
 <file path=word/numbering.xml><?xml version="1.0" encoding="utf-8"?>
-<w:numbering xmlns:wpc="http://schemas.microsoft.com/office/word/2010/wordprocessingCanvas" xmlns:cx="http://schemas.microsoft.com/office/drawing/2014/chartex" xmlns:cx1="http://schemas.microsoft.com/office/drawing/2015/9/8/chartex" xmlns:cx2="http://schemas.microsoft.com/office/drawing/2015/10/21/chartex" xmlns:cx3="http://schemas.microsoft.com/office/drawing/2016/5/9/chartex" xmlns:cx4="http://schemas.microsoft.com/office/drawing/2016/5/10/chartex" xmlns:cx5="http://schemas.microsoft.com/office/drawing/2016/5/11/chartex" xmlns:cx6="http://schemas.microsoft.com/office/drawing/2016/5/12/chartex" xmlns:cx7="http://schemas.microsoft.com/office/drawing/2016/5/13/chartex" xmlns:cx8="http://schemas.microsoft.com/office/drawing/2016/5/14/chartex" xmlns:mc="http://schemas.openxmlformats.org/markup-compatibility/2006" xmlns:aink="http://schemas.microsoft.com/office/drawing/2016/ink" xmlns:am3d="http://schemas.microsoft.com/office/drawing/2017/model3d" xmlns:o="urn:schemas-microsoft-com:office:office" xmlns:r="http://schemas.openxmlformats.org/officeDocument/2006/relationships" xmlns:m="http://schemas.openxmlformats.org/officeDocument/2006/math" xmlns:v="urn:schemas-microsoft-com:vml" xmlns:wp14="http://schemas.microsoft.com/office/word/2010/wordprocessingDrawing" xmlns:wp="http://schemas.openxmlformats.org/drawingml/2006/wordprocessingDrawing" xmlns:w10="urn:schemas-microsoft-com:office:word" xmlns:w="http://schemas.openxmlformats.org/wordprocessingml/2006/main" xmlns:w14="http://schemas.microsoft.com/office/word/2010/wordml" xmlns:w15="http://schemas.microsoft.com/office/word/2012/wordml" xmlns:w16cex="http://schemas.microsoft.com/office/word/2018/wordml/cex" xmlns:w16cid="http://schemas.microsoft.com/office/word/2016/wordml/cid" xmlns:w16="http://schemas.microsoft.com/office/word/2018/wordml" xmlns:w16se="http://schemas.microsoft.com/office/word/2015/wordml/symex" xmlns:wpg="http://schemas.microsoft.com/office/word/2010/wordprocessingGroup" xmlns:wpi="http://schemas.microsoft.com/office/word/2010/wordprocessingInk" xmlns:wne="http://schemas.microsoft.com/office/word/2006/wordml" xmlns:wps="http://schemas.microsoft.com/office/word/2010/wordprocessingShape" mc:Ignorable="w14 w15 w16se w16cid w16 w16cex wp14">
+<w:numbering xmlns:wpc="http://schemas.microsoft.com/office/word/2010/wordprocessingCanvas" xmlns:cx="http://schemas.microsoft.com/office/drawing/2014/chartex" xmlns:cx1="http://schemas.microsoft.com/office/drawing/2015/9/8/chartex" xmlns:cx2="http://schemas.microsoft.com/office/drawing/2015/10/21/chartex" xmlns:cx3="http://schemas.microsoft.com/office/drawing/2016/5/9/chartex" xmlns:cx4="http://schemas.microsoft.com/office/drawing/2016/5/10/chartex" xmlns:cx5="http://schemas.microsoft.com/office/drawing/2016/5/11/chartex" xmlns:cx6="http://schemas.microsoft.com/office/drawing/2016/5/12/chartex" xmlns:cx7="http://schemas.microsoft.com/office/drawing/2016/5/13/chartex" xmlns:cx8="http://schemas.microsoft.com/office/drawing/2016/5/14/chartex" xmlns:mc="http://schemas.openxmlformats.org/markup-compatibility/2006" xmlns:aink="http://schemas.microsoft.com/office/drawing/2016/ink" xmlns:am3d="http://schemas.microsoft.com/office/drawing/2017/model3d" xmlns:o="urn:schemas-microsoft-com:office:office" xmlns:r="http://schemas.openxmlformats.org/officeDocument/2006/relationships" xmlns:m="http://schemas.openxmlformats.org/officeDocument/2006/math" xmlns:v="urn:schemas-microsoft-com:vml" xmlns:wp14="http://schemas.microsoft.com/office/word/2010/wordprocessingDrawing" xmlns:wp="http://schemas.openxmlformats.org/drawingml/2006/wordprocessingDrawing" xmlns:w10="urn:schemas-microsoft-com:office:word" xmlns:w="http://schemas.openxmlformats.org/wordprocessingml/2006/main" xmlns:w14="http://schemas.microsoft.com/office/word/2010/wordml" xmlns:w15="http://schemas.microsoft.com/office/word/2012/wordml" xmlns:w16cex="http://schemas.microsoft.com/office/word/2018/wordml/cex" xmlns:w16cid="http://schemas.microsoft.com/office/word/2016/wordml/cid" xmlns:w16="http://schemas.microsoft.com/office/word/2018/wordml" xmlns:w16sdtdh="http://schemas.microsoft.com/office/word/2020/wordml/sdtdatahash" xmlns:w16se="http://schemas.microsoft.com/office/word/2015/wordml/symex" xmlns:wpg="http://schemas.microsoft.com/office/word/2010/wordprocessingGroup" xmlns:wpi="http://schemas.microsoft.com/office/word/2010/wordprocessingInk" xmlns:wne="http://schemas.microsoft.com/office/word/2006/wordml" xmlns:wps="http://schemas.microsoft.com/office/word/2010/wordprocessingShape" mc:Ignorable="w14 w15 w16se w16cid w16 w16cex w16sdtdh wp14">
   <w:abstractNum w:abstractNumId="0" w15:restartNumberingAfterBreak="0">
     <w:nsid w:val="7F17638B"/>
     <w:multiLevelType w:val="hybridMultilevel"/>
@@ -1119,7 +1816,7 @@
 </file>
 
 <file path=word/styles.xml><?xml version="1.0" encoding="utf-8"?>
-<w:styles xmlns:mc="http://schemas.openxmlformats.org/markup-compatibility/2006" xmlns:r="http://schemas.openxmlformats.org/officeDocument/2006/relationships" xmlns:w="http://schemas.openxmlformats.org/wordprocessingml/2006/main" xmlns:w14="http://schemas.microsoft.com/office/word/2010/wordml" xmlns:w15="http://schemas.microsoft.com/office/word/2012/wordml" xmlns:w16cex="http://schemas.microsoft.com/office/word/2018/wordml/cex" xmlns:w16cid="http://schemas.microsoft.com/office/word/2016/wordml/cid" xmlns:w16="http://schemas.microsoft.com/office/word/2018/wordml" xmlns:w16se="http://schemas.microsoft.com/office/word/2015/wordml/symex" mc:Ignorable="w14 w15 w16se w16cid w16 w16cex">
+<w:styles xmlns:mc="http://schemas.openxmlformats.org/markup-compatibility/2006" xmlns:r="http://schemas.openxmlformats.org/officeDocument/2006/relationships" xmlns:w="http://schemas.openxmlformats.org/wordprocessingml/2006/main" xmlns:w14="http://schemas.microsoft.com/office/word/2010/wordml" xmlns:w15="http://schemas.microsoft.com/office/word/2012/wordml" xmlns:w16cex="http://schemas.microsoft.com/office/word/2018/wordml/cex" xmlns:w16cid="http://schemas.microsoft.com/office/word/2016/wordml/cid" xmlns:w16="http://schemas.microsoft.com/office/word/2018/wordml" xmlns:w16sdtdh="http://schemas.microsoft.com/office/word/2020/wordml/sdtdatahash" xmlns:w16se="http://schemas.microsoft.com/office/word/2015/wordml/symex" mc:Ignorable="w14 w15 w16se w16cid w16 w16cex w16sdtdh">
   <w:docDefaults>
     <w:rPrDefault>
       <w:rPr>
@@ -1516,7 +2213,7 @@
   <w:style w:type="paragraph" w:default="1" w:styleId="Normal">
     <w:name w:val="Normal"/>
     <w:qFormat/>
-    <w:rsid w:val="007938CB"/>
+    <w:rsid w:val="00D7220B"/>
     <w:rPr>
       <w:lang w:val="nl-NL"/>
     </w:rPr>
@@ -1580,6 +2277,18 @@
     <w:rPr>
       <w:color w:val="605E5C"/>
       <w:shd w:val="clear" w:color="auto" w:fill="E1DFDD"/>
+    </w:rPr>
+  </w:style>
+  <w:style w:type="character" w:styleId="FollowedHyperlink">
+    <w:name w:val="FollowedHyperlink"/>
+    <w:basedOn w:val="DefaultParagraphFont"/>
+    <w:uiPriority w:val="99"/>
+    <w:semiHidden/>
+    <w:unhideWhenUsed/>
+    <w:rsid w:val="00EA6303"/>
+    <w:rPr>
+      <w:color w:val="954F72" w:themeColor="followedHyperlink"/>
+      <w:u w:val="single"/>
     </w:rPr>
   </w:style>
 </w:styles>

</xml_diff>